<commit_message>
Se actualiza el documento SPRINT 001 en sus estados a finalizado. Se adiciona el documento propuesto para el SPRINT 002
</commit_message>
<xml_diff>
--- a/docs/SPRINTS/SPRINT 001.docx
+++ b/docs/SPRINTS/SPRINT 001.docx
@@ -52,7 +52,6 @@
                 <w:szCs w:val="28"/>
               </w:rPr>
             </w:pPr>
-            <w:proofErr w:type="spellStart"/>
             <w:r>
               <w:rPr>
                 <w:sz w:val="28"/>
@@ -60,7 +59,6 @@
               </w:rPr>
               <w:t>ServiMapp</w:t>
             </w:r>
-            <w:proofErr w:type="spellEnd"/>
           </w:p>
         </w:tc>
       </w:tr>
@@ -155,39 +153,7 @@
                 <w:sz w:val="28"/>
                 <w:szCs w:val="28"/>
               </w:rPr>
-              <w:t>Fernando Billard (</w:t>
-            </w:r>
-            <w:proofErr w:type="spellStart"/>
-            <w:r>
-              <w:rPr>
-                <w:sz w:val="28"/>
-                <w:szCs w:val="28"/>
-              </w:rPr>
-              <w:t>Product</w:t>
-            </w:r>
-            <w:proofErr w:type="spellEnd"/>
-            <w:r>
-              <w:rPr>
-                <w:sz w:val="28"/>
-                <w:szCs w:val="28"/>
-              </w:rPr>
-              <w:t xml:space="preserve"> </w:t>
-            </w:r>
-            <w:proofErr w:type="spellStart"/>
-            <w:r>
-              <w:rPr>
-                <w:sz w:val="28"/>
-                <w:szCs w:val="28"/>
-              </w:rPr>
-              <w:t>Owner</w:t>
-            </w:r>
-            <w:proofErr w:type="spellEnd"/>
-            <w:r>
-              <w:rPr>
-                <w:sz w:val="28"/>
-                <w:szCs w:val="28"/>
-              </w:rPr>
-              <w:t>)</w:t>
+              <w:t>Fernando Billard (Product Owner)</w:t>
             </w:r>
           </w:p>
         </w:tc>
@@ -352,19 +318,8 @@
                 <w:sz w:val="28"/>
                 <w:szCs w:val="28"/>
               </w:rPr>
-              <w:t xml:space="preserve">Fecha reunión </w:t>
-            </w:r>
-            <w:proofErr w:type="spellStart"/>
-            <w:r>
-              <w:rPr>
-                <w:b/>
-                <w:bCs/>
-                <w:sz w:val="28"/>
-                <w:szCs w:val="28"/>
-              </w:rPr>
-              <w:t>Planning</w:t>
-            </w:r>
-            <w:proofErr w:type="spellEnd"/>
+              <w:t>Fecha reunión Planning</w:t>
+            </w:r>
           </w:p>
         </w:tc>
         <w:tc>
@@ -456,39 +411,7 @@
                 <w:sz w:val="24"/>
                 <w:szCs w:val="24"/>
               </w:rPr>
-              <w:t xml:space="preserve">Consolidar una estructura de diseño y arquitectura para el proyecto </w:t>
-            </w:r>
-            <w:proofErr w:type="spellStart"/>
-            <w:r>
-              <w:rPr>
-                <w:sz w:val="24"/>
-                <w:szCs w:val="24"/>
-              </w:rPr>
-              <w:t>ServiMapp</w:t>
-            </w:r>
-            <w:proofErr w:type="spellEnd"/>
-            <w:r>
-              <w:rPr>
-                <w:sz w:val="24"/>
-                <w:szCs w:val="24"/>
-              </w:rPr>
-              <w:t xml:space="preserve">, su Persistencia, sus módulos y objetos vinculados pretendiendo tener un producto escalable, de mantenimiento simple y de comportamiento ágil en las respuestas del </w:t>
-            </w:r>
-            <w:proofErr w:type="spellStart"/>
-            <w:r>
-              <w:rPr>
-                <w:sz w:val="24"/>
-                <w:szCs w:val="24"/>
-              </w:rPr>
-              <w:t>Backend</w:t>
-            </w:r>
-            <w:proofErr w:type="spellEnd"/>
-            <w:r>
-              <w:rPr>
-                <w:sz w:val="24"/>
-                <w:szCs w:val="24"/>
-              </w:rPr>
-              <w:t>.</w:t>
+              <w:t>Consolidar una estructura de diseño y arquitectura para el proyecto ServiMapp, su Persistencia, sus módulos y objetos vinculados pretendiendo tener un producto escalable, de mantenimiento simple y de comportamiento ágil en las respuestas del Backend.</w:t>
             </w:r>
           </w:p>
         </w:tc>
@@ -722,7 +645,7 @@
                 <w:sz w:val="24"/>
                 <w:szCs w:val="24"/>
               </w:rPr>
-              <w:t>En progreso</w:t>
+              <w:t>Finalizado</w:t>
             </w:r>
           </w:p>
         </w:tc>
@@ -824,7 +747,7 @@
                 <w:sz w:val="24"/>
                 <w:szCs w:val="24"/>
               </w:rPr>
-              <w:t>En progreso</w:t>
+              <w:t>Finalizado</w:t>
             </w:r>
           </w:p>
         </w:tc>
@@ -909,62 +832,30 @@
                 <w:sz w:val="24"/>
                 <w:szCs w:val="24"/>
               </w:rPr>
-              <w:t xml:space="preserve">Estructura Repositorio </w:t>
-            </w:r>
-            <w:proofErr w:type="spellStart"/>
-            <w:r>
-              <w:rPr>
-                <w:sz w:val="24"/>
-                <w:szCs w:val="24"/>
-              </w:rPr>
-              <w:t>Backend</w:t>
-            </w:r>
-            <w:proofErr w:type="spellEnd"/>
-            <w:r>
-              <w:rPr>
-                <w:sz w:val="24"/>
-                <w:szCs w:val="24"/>
-              </w:rPr>
-              <w:t>.</w:t>
-            </w:r>
-          </w:p>
-          <w:p>
-            <w:pPr>
-              <w:rPr>
-                <w:sz w:val="24"/>
-                <w:szCs w:val="24"/>
-              </w:rPr>
-            </w:pPr>
-          </w:p>
-          <w:p>
-            <w:pPr>
-              <w:rPr>
-                <w:sz w:val="24"/>
-                <w:szCs w:val="24"/>
-              </w:rPr>
-            </w:pPr>
-            <w:r>
-              <w:rPr>
-                <w:sz w:val="24"/>
-                <w:szCs w:val="24"/>
-              </w:rPr>
-              <w:t xml:space="preserve">Estructura Repositorio </w:t>
-            </w:r>
-            <w:proofErr w:type="spellStart"/>
-            <w:r>
-              <w:rPr>
-                <w:sz w:val="24"/>
-                <w:szCs w:val="24"/>
-              </w:rPr>
-              <w:t>Frontend</w:t>
-            </w:r>
-            <w:proofErr w:type="spellEnd"/>
-            <w:r>
-              <w:rPr>
-                <w:sz w:val="24"/>
-                <w:szCs w:val="24"/>
-              </w:rPr>
-              <w:t>.</w:t>
+              <w:t>Estructura Repositorio Backend.</w:t>
+            </w:r>
+          </w:p>
+          <w:p>
+            <w:pPr>
+              <w:rPr>
+                <w:sz w:val="24"/>
+                <w:szCs w:val="24"/>
+              </w:rPr>
+            </w:pPr>
+          </w:p>
+          <w:p>
+            <w:pPr>
+              <w:rPr>
+                <w:sz w:val="24"/>
+                <w:szCs w:val="24"/>
+              </w:rPr>
+            </w:pPr>
+            <w:r>
+              <w:rPr>
+                <w:sz w:val="24"/>
+                <w:szCs w:val="24"/>
+              </w:rPr>
+              <w:t>Estructura Repositorio Frontend.</w:t>
             </w:r>
           </w:p>
         </w:tc>
@@ -1004,7 +895,7 @@
                 <w:sz w:val="24"/>
                 <w:szCs w:val="24"/>
               </w:rPr>
-              <w:t>Inicial</w:t>
+              <w:t>Finalizado</w:t>
             </w:r>
           </w:p>
         </w:tc>
@@ -1046,17 +937,8 @@
                 <w:sz w:val="24"/>
                 <w:szCs w:val="24"/>
               </w:rPr>
-              <w:t xml:space="preserve">Diseño base de datos y </w:t>
-            </w:r>
-            <w:proofErr w:type="spellStart"/>
-            <w:r>
-              <w:rPr>
-                <w:sz w:val="24"/>
-                <w:szCs w:val="24"/>
-              </w:rPr>
-              <w:t>backend</w:t>
-            </w:r>
-            <w:proofErr w:type="spellEnd"/>
+              <w:t>Diseño base de datos y backend</w:t>
+            </w:r>
           </w:p>
         </w:tc>
         <w:tc>
@@ -1167,7 +1049,7 @@
                 <w:sz w:val="24"/>
                 <w:szCs w:val="24"/>
               </w:rPr>
-              <w:t>Inicial</w:t>
+              <w:t>Finalizado</w:t>
             </w:r>
           </w:p>
         </w:tc>
@@ -1318,53 +1200,33 @@
                 <w:szCs w:val="24"/>
                 <w:lang w:val="en-US"/>
               </w:rPr>
-              <w:t xml:space="preserve">Fernando </w:t>
-            </w:r>
-            <w:proofErr w:type="spellStart"/>
-            <w:r>
+              <w:t>Fernando Billard</w:t>
+            </w:r>
+          </w:p>
+          <w:p>
+            <w:pPr>
               <w:rPr>
                 <w:sz w:val="24"/>
                 <w:szCs w:val="24"/>
                 <w:lang w:val="en-US"/>
               </w:rPr>
-              <w:t>Billard</w:t>
-            </w:r>
-            <w:proofErr w:type="spellEnd"/>
-          </w:p>
-          <w:p>
-            <w:pPr>
+            </w:pPr>
+            <w:r>
               <w:rPr>
                 <w:sz w:val="24"/>
                 <w:szCs w:val="24"/>
                 <w:lang w:val="en-US"/>
               </w:rPr>
-            </w:pPr>
+              <w:t>Product Owner S</w:t>
+            </w:r>
             <w:r>
               <w:rPr>
                 <w:sz w:val="24"/>
                 <w:szCs w:val="24"/>
                 <w:lang w:val="en-US"/>
               </w:rPr>
-              <w:t xml:space="preserve">Product Owner </w:t>
-            </w:r>
-            <w:proofErr w:type="spellStart"/>
-            <w:r>
-              <w:rPr>
-                <w:sz w:val="24"/>
-                <w:szCs w:val="24"/>
-                <w:lang w:val="en-US"/>
-              </w:rPr>
-              <w:t>S</w:t>
-            </w:r>
-            <w:r>
-              <w:rPr>
-                <w:sz w:val="24"/>
-                <w:szCs w:val="24"/>
-                <w:lang w:val="en-US"/>
-              </w:rPr>
               <w:t>erviMapp</w:t>
             </w:r>
-            <w:proofErr w:type="spellEnd"/>
           </w:p>
         </w:tc>
         <w:tc>
@@ -1438,26 +1300,16 @@
                 <w:szCs w:val="24"/>
                 <w:lang w:val="en-US"/>
               </w:rPr>
-              <w:t xml:space="preserve">SCRUM Master </w:t>
-            </w:r>
-            <w:proofErr w:type="spellStart"/>
+              <w:t>SCRUM Master S</w:t>
+            </w:r>
             <w:r>
               <w:rPr>
                 <w:sz w:val="24"/>
                 <w:szCs w:val="24"/>
                 <w:lang w:val="en-US"/>
               </w:rPr>
-              <w:t>S</w:t>
-            </w:r>
-            <w:r>
-              <w:rPr>
-                <w:sz w:val="24"/>
-                <w:szCs w:val="24"/>
-                <w:lang w:val="en-US"/>
-              </w:rPr>
               <w:t>erviMapp</w:t>
             </w:r>
-            <w:proofErr w:type="spellEnd"/>
           </w:p>
         </w:tc>
       </w:tr>

</xml_diff>